<commit_message>
adding relations and documents
</commit_message>
<xml_diff>
--- a/DocumentGenerator/documents/Annex4.docx
+++ b/DocumentGenerator/documents/Annex4.docx
@@ -264,12 +264,96 @@
     <w:p>
       <w:pPr>
         <w:rPr>
+          <w:rStyle w:val="CharacterStyle18"/>
+          <w:rFonts w:ascii="Calibri" w:eastAsia="Calibri" w:hAnsi="Calibri" w:cs="Calibri"/>
+          <w:b w:val="0"/>
+          <w:noProof w:val="0"/>
+          <w:color w:val="auto"/>
+          <w:szCs w:val="20"/>
+          <w:lang w:val="en-US"/>
+        </w:rPr>
+      </w:pPr>
+    </w:p>
+    <w:p>
+      <w:pPr>
+        <w:rPr>
+          <w:rStyle w:val="CharacterStyle18"/>
+          <w:rFonts w:ascii="Calibri" w:eastAsia="Calibri" w:hAnsi="Calibri" w:cs="Calibri"/>
+          <w:b w:val="0"/>
+          <w:noProof w:val="0"/>
+          <w:color w:val="auto"/>
+          <w:szCs w:val="20"/>
+          <w:lang w:val="en-US"/>
+        </w:rPr>
+      </w:pPr>
+      <w:r>
+        <w:rPr>
+          <w:rStyle w:val="CharacterStyle18"/>
+          <w:rFonts w:ascii="Calibri" w:eastAsia="Calibri" w:hAnsi="Calibri" w:cs="Calibri"/>
+          <w:b w:val="0"/>
+          <w:noProof w:val="0"/>
+          <w:color w:val="auto"/>
+          <w:szCs w:val="20"/>
+          <w:lang w:val="en-US"/>
+        </w:rPr>
+        <w:t>{</w:t>
+      </w:r>
+      <w:r>
+        <w:rPr>
+          <w:rStyle w:val="CharacterStyle18"/>
+          <w:rFonts w:ascii="Calibri" w:eastAsia="Calibri" w:hAnsi="Calibri" w:cs="Calibri"/>
+          <w:b w:val="0"/>
+          <w:noProof w:val="0"/>
+          <w:color w:val="auto"/>
+          <w:szCs w:val="20"/>
+          <w:lang w:val="en-US"/>
+        </w:rPr>
+        <w:t>include</w:t>
+      </w:r>
+      <w:r>
+        <w:rPr>
+          <w:rStyle w:val="CharacterStyle18"/>
+          <w:rFonts w:ascii="Calibri" w:eastAsia="Calibri" w:hAnsi="Calibri" w:cs="Calibri"/>
+          <w:b w:val="0"/>
+          <w:noProof w:val="0"/>
+          <w:color w:val="auto"/>
+          <w:szCs w:val="20"/>
+          <w:lang w:val="en-US"/>
+        </w:rPr>
+        <w:t>:"</w:t>
+      </w:r>
+      <w:r>
+        <w:rPr>
+          <w:rFonts w:ascii="Consolas" w:hAnsi="Consolas" w:cs="Consolas"/>
+          <w:color w:val="000000"/>
+          <w:sz w:val="19"/>
+          <w:szCs w:val="19"/>
+        </w:rPr>
+        <w:t>rptAnnex4Sygedrotika</w:t>
+      </w:r>
+      <w:r>
+        <w:rPr>
+          <w:rStyle w:val="CharacterStyle18"/>
+          <w:rFonts w:ascii="Calibri" w:eastAsia="Calibri" w:hAnsi="Calibri" w:cs="Calibri"/>
+          <w:b w:val="0"/>
+          <w:noProof w:val="0"/>
+          <w:color w:val="auto"/>
+          <w:szCs w:val="20"/>
+          <w:lang w:val="en-US"/>
+        </w:rPr>
+        <w:t>"}</w:t>
+      </w:r>
+    </w:p>
+    <w:p>
+      <w:pPr>
+        <w:rPr>
           <w:rStyle w:val="CharacterStyle49"/>
           <w:rFonts w:ascii="Calibri" w:eastAsia="Calibri" w:hAnsi="Calibri" w:cs="Calibri"/>
           <w:b w:val="0"/>
           <w:noProof w:val="0"/>
           <w:color w:val="auto"/>
           <w:sz w:val="22"/>
+          <w:lang w:val="en-US"/>
         </w:rPr>
       </w:pPr>
     </w:p>

</xml_diff>